<commit_message>
fix: Testing report quick fix
</commit_message>
<xml_diff>
--- a/reports/Student#3/TestingReportStudent3.docx
+++ b/reports/Student#3/TestingReportStudent3.docx
@@ -6894,10 +6894,7 @@
               <w:t xml:space="preserve">Listar </w:t>
             </w:r>
             <w:r>
-              <w:t>todos los tramos</w:t>
-            </w:r>
-            <w:r>
-              <w:t xml:space="preserve"> </w:t>
+              <w:t xml:space="preserve">todos los tramos </w:t>
             </w:r>
             <w:r>
               <w:t>de una asignación inexistente</w:t>
@@ -6982,10 +6979,7 @@
               <w:t xml:space="preserve">Listar </w:t>
             </w:r>
             <w:r>
-              <w:t>todos los tramos</w:t>
-            </w:r>
-            <w:r>
-              <w:t xml:space="preserve"> </w:t>
+              <w:t xml:space="preserve">todos los tramos </w:t>
             </w:r>
             <w:r>
               <w:t>de una asignación de otro miembro</w:t>
@@ -7154,10 +7148,7 @@
               <w:t xml:space="preserve">Listar </w:t>
             </w:r>
             <w:r>
-              <w:t>todos los tramos</w:t>
-            </w:r>
-            <w:r>
-              <w:t xml:space="preserve"> </w:t>
+              <w:t xml:space="preserve">todos los tramos </w:t>
             </w:r>
             <w:r>
               <w:t>de una asignación sin estar logueado</w:t>
@@ -7221,10 +7212,7 @@
               <w:jc w:val="center"/>
             </w:pPr>
             <w:r>
-              <w:t>Prueba-5</w:t>
-            </w:r>
-            <w:r>
-              <w:t>2</w:t>
+              <w:t>Prueba-52</w:t>
             </w:r>
           </w:p>
         </w:tc>
@@ -7238,10 +7226,7 @@
               <w:cnfStyle w:val="000000000000" w:firstRow="0" w:lastRow="0" w:firstColumn="0" w:lastColumn="0" w:oddVBand="0" w:evenVBand="0" w:oddHBand="0" w:evenHBand="0" w:firstRowFirstColumn="0" w:firstRowLastColumn="0" w:lastRowFirstColumn="0" w:lastRowLastColumn="0"/>
             </w:pPr>
             <w:r>
-              <w:t xml:space="preserve">Listar todos los tramos de una asignación </w:t>
-            </w:r>
-            <w:r>
-              <w:t>no publicada</w:t>
+              <w:t>Listar todos los tramos de una asignación no publicada</w:t>
             </w:r>
           </w:p>
         </w:tc>
@@ -7393,13 +7378,7 @@
               <w:cnfStyle w:val="000000000000" w:firstRow="0" w:lastRow="0" w:firstColumn="0" w:lastColumn="0" w:oddVBand="0" w:evenVBand="0" w:oddHBand="0" w:evenHBand="0" w:firstRowFirstColumn="0" w:firstRowLastColumn="0" w:lastRowFirstColumn="0" w:lastRowLastColumn="0"/>
             </w:pPr>
             <w:r>
-              <w:t xml:space="preserve">Mostrar </w:t>
-            </w:r>
-            <w:r>
-              <w:t>un tramo</w:t>
-            </w:r>
-            <w:r>
-              <w:t xml:space="preserve"> inexistente</w:t>
+              <w:t>Mostrar un tramo inexistente</w:t>
             </w:r>
           </w:p>
         </w:tc>
@@ -7475,13 +7454,7 @@
               <w:cnfStyle w:val="000000100000" w:firstRow="0" w:lastRow="0" w:firstColumn="0" w:lastColumn="0" w:oddVBand="0" w:evenVBand="0" w:oddHBand="1" w:evenHBand="0" w:firstRowFirstColumn="0" w:firstRowLastColumn="0" w:lastRowFirstColumn="0" w:lastRowLastColumn="0"/>
             </w:pPr>
             <w:r>
-              <w:t xml:space="preserve">Mostrar </w:t>
-            </w:r>
-            <w:r>
-              <w:t>un tramo</w:t>
-            </w:r>
-            <w:r>
-              <w:t xml:space="preserve"> desde un miembro sin asignación a esa escala</w:t>
+              <w:t>Mostrar un tramo desde un miembro sin asignación a esa escala</w:t>
             </w:r>
           </w:p>
         </w:tc>
@@ -7556,13 +7529,7 @@
               <w:cnfStyle w:val="000000000000" w:firstRow="0" w:lastRow="0" w:firstColumn="0" w:lastColumn="0" w:oddVBand="0" w:evenVBand="0" w:oddHBand="0" w:evenHBand="0" w:firstRowFirstColumn="0" w:firstRowLastColumn="0" w:lastRowFirstColumn="0" w:lastRowLastColumn="0"/>
             </w:pPr>
             <w:r>
-              <w:t xml:space="preserve">Mostrar </w:t>
-            </w:r>
-            <w:r>
-              <w:t>un tramo</w:t>
-            </w:r>
-            <w:r>
-              <w:t xml:space="preserve"> desde otro rol</w:t>
+              <w:t>Mostrar un tramo desde otro rol</w:t>
             </w:r>
           </w:p>
         </w:tc>
@@ -7638,13 +7605,7 @@
               <w:cnfStyle w:val="000000100000" w:firstRow="0" w:lastRow="0" w:firstColumn="0" w:lastColumn="0" w:oddVBand="0" w:evenVBand="0" w:oddHBand="1" w:evenHBand="0" w:firstRowFirstColumn="0" w:firstRowLastColumn="0" w:lastRowFirstColumn="0" w:lastRowLastColumn="0"/>
             </w:pPr>
             <w:r>
-              <w:t xml:space="preserve">Mostrar </w:t>
-            </w:r>
-            <w:r>
-              <w:t>un tramo</w:t>
-            </w:r>
-            <w:r>
-              <w:t xml:space="preserve"> sin estar logueado</w:t>
+              <w:t>Mostrar un tramo sin estar logueado</w:t>
             </w:r>
           </w:p>
         </w:tc>
@@ -8083,10 +8044,7 @@
               <w:jc w:val="center"/>
             </w:pPr>
             <w:r>
-              <w:t>Prueba-6</w:t>
-            </w:r>
-            <w:r>
-              <w:t>3</w:t>
+              <w:t>Prueba-63</w:t>
             </w:r>
           </w:p>
         </w:tc>
@@ -8100,10 +8058,7 @@
               <w:cnfStyle w:val="000000100000" w:firstRow="0" w:lastRow="0" w:firstColumn="0" w:lastColumn="0" w:oddVBand="0" w:evenVBand="0" w:oddHBand="1" w:evenHBand="0" w:firstRowFirstColumn="0" w:firstRowLastColumn="0" w:lastRowFirstColumn="0" w:lastRowLastColumn="0"/>
             </w:pPr>
             <w:r>
-              <w:t xml:space="preserve">Listar todos los miembros de una asignación </w:t>
-            </w:r>
-            <w:r>
-              <w:t>no publicada</w:t>
+              <w:t>Listar todos los miembros de una asignación no publicada</w:t>
             </w:r>
           </w:p>
         </w:tc>
@@ -9040,10 +8995,7 @@
             </w:pPr>
             <w:r>
               <w:lastRenderedPageBreak/>
-              <w:t>Prueba-0</w:t>
-            </w:r>
-            <w:r>
-              <w:t>6</w:t>
+              <w:t>Prueba-06</w:t>
             </w:r>
           </w:p>
         </w:tc>
@@ -9057,10 +9009,7 @@
               <w:cnfStyle w:val="000000000000" w:firstRow="0" w:lastRow="0" w:firstColumn="0" w:lastColumn="0" w:oddVBand="0" w:evenVBand="0" w:oddHBand="0" w:evenHBand="0" w:firstRowFirstColumn="0" w:firstRowLastColumn="0" w:lastRowFirstColumn="0" w:lastRowLastColumn="0"/>
             </w:pPr>
             <w:r>
-              <w:t xml:space="preserve">Listar registros de una asignación </w:t>
-            </w:r>
-            <w:r>
-              <w:t>no publicada</w:t>
+              <w:t>Listar registros de una asignación no publicada</w:t>
             </w:r>
           </w:p>
         </w:tc>
@@ -20571,7 +20520,13 @@
         <w:ind w:left="360"/>
       </w:pPr>
       <w:r>
-        <w:t>En la práctica, la mejora media observada (≈0,29 unidades de tiempo) resulta poca frente a la alta varianza de los datos, por lo que no hay evidencia sólida de que aplicar índices haya acelerado realmente las ejecuciones.</w:t>
+        <w:t xml:space="preserve">En la práctica, la mejora media observada (≈0,29 </w:t>
+      </w:r>
+      <w:r>
+        <w:t>ms</w:t>
+      </w:r>
+      <w:r>
+        <w:t>) resulta poca frente a la alta varianza de los datos, por lo que no hay evidencia sólida de que aplicar índices haya acelerado realmente las ejecuciones.</w:t>
       </w:r>
     </w:p>
     <w:p>
@@ -21641,6 +21596,7 @@
   <w:style w:type="character" w:default="1" w:styleId="Fuentedeprrafopredeter">
     <w:name w:val="Default Paragraph Font"/>
     <w:uiPriority w:val="1"/>
+    <w:semiHidden/>
     <w:unhideWhenUsed/>
   </w:style>
   <w:style w:type="table" w:default="1" w:styleId="Tablanormal">

</xml_diff>